<commit_message>
hoàn thành dự án
</commit_message>
<xml_diff>
--- a/TranThaiNgocDo_DoAncuoiKi/TranThaiNgocDo_DoAncuoiKi/tiến trình.docx
+++ b/TranThaiNgocDo_DoAncuoiKi/TranThaiNgocDo_DoAncuoiKi/tiến trình.docx
@@ -5,54 +5,106 @@
     <w:p>
       <w:pPr>
         <w:rPr>
-          <w:sz w:val="32"/>
-          <w:szCs w:val="32"/>
+          <w:lang w:val="vi-VN"/>
         </w:rPr>
       </w:pPr>
-      <w:r>
-        <w:rPr>
-          <w:sz w:val="32"/>
-          <w:szCs w:val="32"/>
-        </w:rPr>
-        <w:t xml:space="preserve">Đã hoàn thành những chức năng thêm xóa sửa tra cứu </w:t>
-      </w:r>
-      <w:proofErr w:type="gramStart"/>
-      <w:r>
-        <w:rPr>
-          <w:sz w:val="32"/>
-          <w:szCs w:val="32"/>
-        </w:rPr>
-        <w:t>cho  bảng</w:t>
-      </w:r>
-      <w:proofErr w:type="gramEnd"/>
-      <w:r>
-        <w:rPr>
-          <w:sz w:val="32"/>
-          <w:szCs w:val="32"/>
-        </w:rPr>
-        <w:t xml:space="preserve"> loại phòng, phòng ,nhân viên,dịch vụ.</w:t>
-      </w:r>
     </w:p>
     <w:p>
+      <w:pPr>
+        <w:rPr>
+          <w:lang w:val="vi-VN"/>
+        </w:rPr>
+      </w:pPr>
+      <w:r>
+        <w:rPr>
+          <w:lang w:val="vi-VN"/>
+        </w:rPr>
+        <w:t xml:space="preserve">Đã hoàn thành xong các chức năng. </w:t>
+      </w:r>
+    </w:p>
+    <w:p>
+      <w:pPr>
+        <w:rPr>
+          <w:lang w:val="vi-VN"/>
+        </w:rPr>
+      </w:pPr>
+      <w:r>
+        <w:rPr>
+          <w:lang w:val="vi-VN"/>
+        </w:rPr>
+        <w:t>Website gồm 2 người dùng admin và user (sử dụng spring security)</w:t>
+      </w:r>
+    </w:p>
+    <w:p>
+      <w:pPr>
+        <w:rPr>
+          <w:lang w:val="vi-VN"/>
+        </w:rPr>
+      </w:pPr>
+      <w:r>
+        <w:rPr>
+          <w:lang w:val="vi-VN"/>
+        </w:rPr>
+        <w:t>Admin  được truy cần admin/nhanvien để thêm tài khoản cho nhân viên(phân quyền)</w:t>
+      </w:r>
+    </w:p>
+    <w:p>
+      <w:pPr>
+        <w:rPr>
+          <w:lang w:val="vi-VN"/>
+        </w:rPr>
+      </w:pPr>
+      <w:r>
+        <w:rPr>
+          <w:lang w:val="vi-VN"/>
+        </w:rPr>
+        <w:t>Quản lý dịch vụ,phòng,đặt phòng hóa đơn...(thêm, sửa xóa, phân trang, tìm kiếm)</w:t>
+      </w:r>
+    </w:p>
+    <w:p>
+      <w:pPr>
+        <w:rPr>
+          <w:lang w:val="vi-VN"/>
+        </w:rPr>
+      </w:pPr>
+    </w:p>
+    <w:p>
+      <w:pPr>
+        <w:rPr>
+          <w:lang w:val="vi-VN"/>
+        </w:rPr>
+      </w:pPr>
+      <w:bookmarkStart w:id="0" w:name="_GoBack"/>
+      <w:bookmarkEnd w:id="0"/>
+      <w:r>
+        <w:rPr>
+          <w:lang w:val="vi-VN"/>
+        </w:rPr>
+        <w:br w:type="page"/>
+      </w:r>
+      <w:r>
+        <w:rPr>
+          <w:lang w:val="vi-VN"/>
+        </w:rPr>
+        <w:lastRenderedPageBreak/>
+        <w:t>đa</w:t>
+      </w:r>
+    </w:p>
+    <w:p>
+      <w:pPr>
+        <w:rPr>
+          <w:lang w:val="vi-VN"/>
+        </w:rPr>
+      </w:pPr>
       <w:r>
         <w:rPr>
           <w:noProof/>
-          <w:sz w:val="32"/>
-          <w:szCs w:val="32"/>
         </w:rPr>
         <w:drawing>
-          <wp:anchor distT="0" distB="0" distL="114300" distR="114300" simplePos="0" relativeHeight="251658240" behindDoc="1" locked="0" layoutInCell="1" allowOverlap="1" wp14:anchorId="1D0360EF" wp14:editId="25AA7516">
-            <wp:simplePos x="0" y="0"/>
-            <wp:positionH relativeFrom="margin">
-              <wp:posOffset>-16933</wp:posOffset>
-            </wp:positionH>
-            <wp:positionV relativeFrom="paragraph">
-              <wp:posOffset>1144905</wp:posOffset>
-            </wp:positionV>
-            <wp:extent cx="5943600" cy="2831465"/>
-            <wp:effectExtent l="0" t="0" r="0" b="6985"/>
-            <wp:wrapSquare wrapText="bothSides"/>
-            <wp:docPr id="1" name="Picture 1"/>
+          <wp:inline distT="0" distB="0" distL="0" distR="0" wp14:anchorId="3A6641A7" wp14:editId="59A4715A">
+            <wp:extent cx="5943600" cy="1872615"/>
+            <wp:effectExtent l="0" t="0" r="0" b="0"/>
+            <wp:docPr id="5" name="Picture 5"/>
             <wp:cNvGraphicFramePr>
               <a:graphicFrameLocks xmlns:a="http://schemas.openxmlformats.org/drawingml/2006/main" noChangeAspect="1"/>
             </wp:cNvGraphicFramePr>
@@ -64,13 +116,7 @@
                     <pic:cNvPicPr/>
                   </pic:nvPicPr>
                   <pic:blipFill>
-                    <a:blip r:embed="rId4" cstate="print">
-                      <a:extLst>
-                        <a:ext uri="{28A0092B-C50C-407E-A947-70E740481C1C}">
-                          <a14:useLocalDpi xmlns:a14="http://schemas.microsoft.com/office/drawing/2010/main" val="0"/>
-                        </a:ext>
-                      </a:extLst>
-                    </a:blip>
+                    <a:blip r:embed="rId4"/>
                     <a:stretch>
                       <a:fillRect/>
                     </a:stretch>
@@ -78,7 +124,7 @@
                   <pic:spPr>
                     <a:xfrm>
                       <a:off x="0" y="0"/>
-                      <a:ext cx="5943600" cy="2831465"/>
+                      <a:ext cx="5943600" cy="1872615"/>
                     </a:xfrm>
                     <a:prstGeom prst="rect">
                       <a:avLst/>
@@ -87,28 +133,18 @@
                 </pic:pic>
               </a:graphicData>
             </a:graphic>
-          </wp:anchor>
+          </wp:inline>
         </w:drawing>
       </w:r>
       <w:r>
         <w:rPr>
           <w:noProof/>
-          <w:sz w:val="32"/>
-          <w:szCs w:val="32"/>
         </w:rPr>
         <w:drawing>
-          <wp:anchor distT="0" distB="0" distL="114300" distR="114300" simplePos="0" relativeHeight="251659264" behindDoc="1" locked="0" layoutInCell="1" allowOverlap="1" wp14:anchorId="41F283A0" wp14:editId="0FB06845">
-            <wp:simplePos x="0" y="0"/>
-            <wp:positionH relativeFrom="margin">
-              <wp:posOffset>-126365</wp:posOffset>
-            </wp:positionH>
-            <wp:positionV relativeFrom="paragraph">
-              <wp:posOffset>4278418</wp:posOffset>
-            </wp:positionV>
-            <wp:extent cx="5943600" cy="2743835"/>
+          <wp:inline distT="0" distB="0" distL="0" distR="0" wp14:anchorId="619FC0B4" wp14:editId="6214697A">
+            <wp:extent cx="5943600" cy="3455670"/>
             <wp:effectExtent l="0" t="0" r="0" b="0"/>
-            <wp:wrapSquare wrapText="bothSides"/>
-            <wp:docPr id="2" name="Picture 2"/>
+            <wp:docPr id="6" name="Picture 6"/>
             <wp:cNvGraphicFramePr>
               <a:graphicFrameLocks xmlns:a="http://schemas.openxmlformats.org/drawingml/2006/main" noChangeAspect="1"/>
             </wp:cNvGraphicFramePr>
@@ -120,13 +156,7 @@
                     <pic:cNvPicPr/>
                   </pic:nvPicPr>
                   <pic:blipFill>
-                    <a:blip r:embed="rId5" cstate="print">
-                      <a:extLst>
-                        <a:ext uri="{28A0092B-C50C-407E-A947-70E740481C1C}">
-                          <a14:useLocalDpi xmlns:a14="http://schemas.microsoft.com/office/drawing/2010/main" val="0"/>
-                        </a:ext>
-                      </a:extLst>
-                    </a:blip>
+                    <a:blip r:embed="rId5"/>
                     <a:stretch>
                       <a:fillRect/>
                     </a:stretch>
@@ -134,7 +164,7 @@
                   <pic:spPr>
                     <a:xfrm>
                       <a:off x="0" y="0"/>
-                      <a:ext cx="5943600" cy="2743835"/>
+                      <a:ext cx="5943600" cy="3455670"/>
                     </a:xfrm>
                     <a:prstGeom prst="rect">
                       <a:avLst/>
@@ -143,22 +173,8 @@
                 </pic:pic>
               </a:graphicData>
             </a:graphic>
-          </wp:anchor>
+          </wp:inline>
         </w:drawing>
-      </w:r>
-      <w:r>
-        <w:rPr>
-          <w:sz w:val="32"/>
-          <w:szCs w:val="32"/>
-        </w:rPr>
-        <w:t>Đang quá trình hoàn thiện đăng nhập để phân vùng cho người dùng từ đó lấy thông rin người dùng để tọa các hóa đơn, đặt phòng hay thốn</w:t>
-      </w:r>
-      <w:r>
-        <w:rPr>
-          <w:sz w:val="32"/>
-          <w:szCs w:val="32"/>
-        </w:rPr>
-        <w:t>g kê</w:t>
       </w:r>
       <w:r>
         <w:rPr>
@@ -166,10 +182,10 @@
         </w:rPr>
         <w:lastRenderedPageBreak/>
         <w:drawing>
-          <wp:inline distT="0" distB="0" distL="0" distR="0" wp14:anchorId="1383087C" wp14:editId="177FF758">
-            <wp:extent cx="5943600" cy="2130425"/>
-            <wp:effectExtent l="0" t="0" r="0" b="3175"/>
-            <wp:docPr id="4" name="Picture 4"/>
+          <wp:inline distT="0" distB="0" distL="0" distR="0" wp14:anchorId="0851A4F1" wp14:editId="4F7CECCB">
+            <wp:extent cx="5943600" cy="3423920"/>
+            <wp:effectExtent l="0" t="0" r="0" b="5080"/>
+            <wp:docPr id="8" name="Picture 8"/>
             <wp:cNvGraphicFramePr>
               <a:graphicFrameLocks xmlns:a="http://schemas.openxmlformats.org/drawingml/2006/main" noChangeAspect="1"/>
             </wp:cNvGraphicFramePr>
@@ -189,7 +205,7 @@
                   <pic:spPr>
                     <a:xfrm>
                       <a:off x="0" y="0"/>
-                      <a:ext cx="5943600" cy="2130425"/>
+                      <a:ext cx="5943600" cy="3423920"/>
                     </a:xfrm>
                     <a:prstGeom prst="rect">
                       <a:avLst/>
@@ -206,10 +222,10 @@
           <w:noProof/>
         </w:rPr>
         <w:drawing>
-          <wp:inline distT="0" distB="0" distL="0" distR="0" wp14:anchorId="3A6641A7" wp14:editId="59A4715A">
-            <wp:extent cx="5943600" cy="1872615"/>
-            <wp:effectExtent l="0" t="0" r="0" b="0"/>
-            <wp:docPr id="5" name="Picture 5"/>
+          <wp:inline distT="0" distB="0" distL="0" distR="0" wp14:anchorId="672DB6C1" wp14:editId="3B175AC2">
+            <wp:extent cx="5943600" cy="2513330"/>
+            <wp:effectExtent l="0" t="0" r="0" b="1270"/>
+            <wp:docPr id="9" name="Picture 9"/>
             <wp:cNvGraphicFramePr>
               <a:graphicFrameLocks xmlns:a="http://schemas.openxmlformats.org/drawingml/2006/main" noChangeAspect="1"/>
             </wp:cNvGraphicFramePr>
@@ -229,7 +245,7 @@
                   <pic:spPr>
                     <a:xfrm>
                       <a:off x="0" y="0"/>
-                      <a:ext cx="5943600" cy="1872615"/>
+                      <a:ext cx="5943600" cy="2513330"/>
                     </a:xfrm>
                     <a:prstGeom prst="rect">
                       <a:avLst/>
@@ -245,11 +261,12 @@
         <w:rPr>
           <w:noProof/>
         </w:rPr>
+        <w:lastRenderedPageBreak/>
         <w:drawing>
-          <wp:inline distT="0" distB="0" distL="0" distR="0" wp14:anchorId="619FC0B4" wp14:editId="6214697A">
-            <wp:extent cx="5943600" cy="3455670"/>
-            <wp:effectExtent l="0" t="0" r="0" b="0"/>
-            <wp:docPr id="6" name="Picture 6"/>
+          <wp:inline distT="0" distB="0" distL="0" distR="0" wp14:anchorId="4146F77D" wp14:editId="7819B88D">
+            <wp:extent cx="5943600" cy="2776220"/>
+            <wp:effectExtent l="0" t="0" r="0" b="5080"/>
+            <wp:docPr id="10" name="Picture 10"/>
             <wp:cNvGraphicFramePr>
               <a:graphicFrameLocks xmlns:a="http://schemas.openxmlformats.org/drawingml/2006/main" noChangeAspect="1"/>
             </wp:cNvGraphicFramePr>
@@ -269,7 +286,7 @@
                   <pic:spPr>
                     <a:xfrm>
                       <a:off x="0" y="0"/>
-                      <a:ext cx="5943600" cy="3455670"/>
+                      <a:ext cx="5943600" cy="2776220"/>
                     </a:xfrm>
                     <a:prstGeom prst="rect">
                       <a:avLst/>
@@ -285,12 +302,11 @@
         <w:rPr>
           <w:noProof/>
         </w:rPr>
-        <w:lastRenderedPageBreak/>
         <w:drawing>
-          <wp:inline distT="0" distB="0" distL="0" distR="0" wp14:anchorId="0851A4F1" wp14:editId="4F7CECCB">
-            <wp:extent cx="5943600" cy="3423920"/>
-            <wp:effectExtent l="0" t="0" r="0" b="5080"/>
-            <wp:docPr id="8" name="Picture 8"/>
+          <wp:inline distT="0" distB="0" distL="0" distR="0" wp14:anchorId="1D4F4E5F" wp14:editId="2B538A99">
+            <wp:extent cx="5943600" cy="1662430"/>
+            <wp:effectExtent l="0" t="0" r="0" b="0"/>
+            <wp:docPr id="7" name="Picture 7"/>
             <wp:cNvGraphicFramePr>
               <a:graphicFrameLocks xmlns:a="http://schemas.openxmlformats.org/drawingml/2006/main" noChangeAspect="1"/>
             </wp:cNvGraphicFramePr>
@@ -310,7 +326,7 @@
                   <pic:spPr>
                     <a:xfrm>
                       <a:off x="0" y="0"/>
-                      <a:ext cx="5943600" cy="3423920"/>
+                      <a:ext cx="5943600" cy="1662430"/>
                     </a:xfrm>
                     <a:prstGeom prst="rect">
                       <a:avLst/>
@@ -323,14 +339,11 @@
         </w:drawing>
       </w:r>
       <w:r>
-        <w:rPr>
-          <w:noProof/>
-        </w:rPr>
         <w:drawing>
-          <wp:inline distT="0" distB="0" distL="0" distR="0" wp14:anchorId="672DB6C1" wp14:editId="3B175AC2">
-            <wp:extent cx="5943600" cy="2513330"/>
-            <wp:effectExtent l="0" t="0" r="0" b="1270"/>
-            <wp:docPr id="9" name="Picture 9"/>
+          <wp:inline distT="0" distB="0" distL="0" distR="0" wp14:anchorId="494E21F7" wp14:editId="5F928379">
+            <wp:extent cx="5943600" cy="2433955"/>
+            <wp:effectExtent l="0" t="0" r="0" b="4445"/>
+            <wp:docPr id="1" name="Picture 1"/>
             <wp:cNvGraphicFramePr>
               <a:graphicFrameLocks xmlns:a="http://schemas.openxmlformats.org/drawingml/2006/main" noChangeAspect="1"/>
             </wp:cNvGraphicFramePr>
@@ -350,7 +363,7 @@
                   <pic:spPr>
                     <a:xfrm>
                       <a:off x="0" y="0"/>
-                      <a:ext cx="5943600" cy="2513330"/>
+                      <a:ext cx="5943600" cy="2433955"/>
                     </a:xfrm>
                     <a:prstGeom prst="rect">
                       <a:avLst/>
@@ -364,14 +377,14 @@
       </w:r>
       <w:r>
         <w:rPr>
-          <w:noProof/>
+          <w:lang w:val="vi-VN"/>
         </w:rPr>
         <w:lastRenderedPageBreak/>
         <w:drawing>
-          <wp:inline distT="0" distB="0" distL="0" distR="0" wp14:anchorId="4146F77D" wp14:editId="7819B88D">
-            <wp:extent cx="5943600" cy="2776220"/>
-            <wp:effectExtent l="0" t="0" r="0" b="5080"/>
-            <wp:docPr id="10" name="Picture 10"/>
+          <wp:inline distT="0" distB="0" distL="0" distR="0" wp14:anchorId="5E76EE4D" wp14:editId="35C6CC26">
+            <wp:extent cx="5943600" cy="3103880"/>
+            <wp:effectExtent l="0" t="0" r="0" b="1270"/>
+            <wp:docPr id="13" name="Picture 13"/>
             <wp:cNvGraphicFramePr>
               <a:graphicFrameLocks xmlns:a="http://schemas.openxmlformats.org/drawingml/2006/main" noChangeAspect="1"/>
             </wp:cNvGraphicFramePr>
@@ -391,7 +404,7 @@
                   <pic:spPr>
                     <a:xfrm>
                       <a:off x="0" y="0"/>
-                      <a:ext cx="5943600" cy="2776220"/>
+                      <a:ext cx="5943600" cy="3103880"/>
                     </a:xfrm>
                     <a:prstGeom prst="rect">
                       <a:avLst/>
@@ -405,14 +418,13 @@
       </w:r>
       <w:r>
         <w:rPr>
-          <w:noProof/>
-        </w:rPr>
-        <w:lastRenderedPageBreak/>
+          <w:lang w:val="vi-VN"/>
+        </w:rPr>
         <w:drawing>
-          <wp:inline distT="0" distB="0" distL="0" distR="0" wp14:anchorId="4272930B" wp14:editId="39CF6AA9">
-            <wp:extent cx="2904490" cy="8229600"/>
-            <wp:effectExtent l="0" t="0" r="0" b="0"/>
-            <wp:docPr id="11" name="Picture 11"/>
+          <wp:inline distT="0" distB="0" distL="0" distR="0" wp14:anchorId="415A0553" wp14:editId="3E2E42C8">
+            <wp:extent cx="5943600" cy="2837815"/>
+            <wp:effectExtent l="0" t="0" r="0" b="635"/>
+            <wp:docPr id="14" name="Picture 14"/>
             <wp:cNvGraphicFramePr>
               <a:graphicFrameLocks xmlns:a="http://schemas.openxmlformats.org/drawingml/2006/main" noChangeAspect="1"/>
             </wp:cNvGraphicFramePr>
@@ -432,7 +444,7 @@
                   <pic:spPr>
                     <a:xfrm>
                       <a:off x="0" y="0"/>
-                      <a:ext cx="2904490" cy="8229600"/>
+                      <a:ext cx="5943600" cy="2837815"/>
                     </a:xfrm>
                     <a:prstGeom prst="rect">
                       <a:avLst/>
@@ -446,14 +458,13 @@
       </w:r>
       <w:r>
         <w:rPr>
-          <w:noProof/>
-        </w:rPr>
-        <w:lastRenderedPageBreak/>
+          <w:lang w:val="vi-VN"/>
+        </w:rPr>
         <w:drawing>
-          <wp:inline distT="0" distB="0" distL="0" distR="0" wp14:anchorId="0341F0D9" wp14:editId="61D09AEC">
-            <wp:extent cx="5943600" cy="1903095"/>
-            <wp:effectExtent l="0" t="0" r="0" b="1905"/>
-            <wp:docPr id="3" name="Picture 3"/>
+          <wp:inline distT="0" distB="0" distL="0" distR="0" wp14:anchorId="3E172938" wp14:editId="6150D8CE">
+            <wp:extent cx="5943600" cy="1604645"/>
+            <wp:effectExtent l="0" t="0" r="0" b="0"/>
+            <wp:docPr id="17" name="Picture 17"/>
             <wp:cNvGraphicFramePr>
               <a:graphicFrameLocks xmlns:a="http://schemas.openxmlformats.org/drawingml/2006/main" noChangeAspect="1"/>
             </wp:cNvGraphicFramePr>
@@ -473,7 +484,7 @@
                   <pic:spPr>
                     <a:xfrm>
                       <a:off x="0" y="0"/>
-                      <a:ext cx="5943600" cy="1903095"/>
+                      <a:ext cx="5943600" cy="1604645"/>
                     </a:xfrm>
                     <a:prstGeom prst="rect">
                       <a:avLst/>
@@ -487,13 +498,14 @@
       </w:r>
       <w:r>
         <w:rPr>
-          <w:noProof/>
-        </w:rPr>
+          <w:lang w:val="vi-VN"/>
+        </w:rPr>
+        <w:lastRenderedPageBreak/>
         <w:drawing>
-          <wp:inline distT="0" distB="0" distL="0" distR="0" wp14:anchorId="474B8A70" wp14:editId="7A1A5E8C">
-            <wp:extent cx="5943600" cy="2017395"/>
-            <wp:effectExtent l="0" t="0" r="0" b="1905"/>
-            <wp:docPr id="12" name="Picture 12"/>
+          <wp:inline distT="0" distB="0" distL="0" distR="0" wp14:anchorId="4D93D017" wp14:editId="362C4782">
+            <wp:extent cx="5943600" cy="3353435"/>
+            <wp:effectExtent l="0" t="0" r="0" b="0"/>
+            <wp:docPr id="15" name="Picture 15"/>
             <wp:cNvGraphicFramePr>
               <a:graphicFrameLocks xmlns:a="http://schemas.openxmlformats.org/drawingml/2006/main" noChangeAspect="1"/>
             </wp:cNvGraphicFramePr>
@@ -513,7 +525,7 @@
                   <pic:spPr>
                     <a:xfrm>
                       <a:off x="0" y="0"/>
-                      <a:ext cx="5943600" cy="2017395"/>
+                      <a:ext cx="5943600" cy="3353435"/>
                     </a:xfrm>
                     <a:prstGeom prst="rect">
                       <a:avLst/>
@@ -525,17 +537,16 @@
           </wp:inline>
         </w:drawing>
       </w:r>
-      <w:bookmarkStart w:id="0" w:name="_GoBack"/>
-      <w:bookmarkEnd w:id="0"/>
-      <w:r>
-        <w:rPr>
-          <w:noProof/>
-        </w:rPr>
+      <w:r>
+        <w:rPr>
+          <w:lang w:val="vi-VN"/>
+        </w:rPr>
+        <w:lastRenderedPageBreak/>
         <w:drawing>
-          <wp:inline distT="0" distB="0" distL="0" distR="0" wp14:anchorId="1D4F4E5F" wp14:editId="2B538A99">
-            <wp:extent cx="5943600" cy="1662430"/>
-            <wp:effectExtent l="0" t="0" r="0" b="0"/>
-            <wp:docPr id="7" name="Picture 7"/>
+          <wp:inline distT="0" distB="0" distL="0" distR="0" wp14:anchorId="008F2CFD" wp14:editId="233B6069">
+            <wp:extent cx="2562583" cy="7897327"/>
+            <wp:effectExtent l="0" t="0" r="9525" b="0"/>
+            <wp:docPr id="16" name="Picture 16"/>
             <wp:cNvGraphicFramePr>
               <a:graphicFrameLocks xmlns:a="http://schemas.openxmlformats.org/drawingml/2006/main" noChangeAspect="1"/>
             </wp:cNvGraphicFramePr>
@@ -555,7 +566,7 @@
                   <pic:spPr>
                     <a:xfrm>
                       <a:off x="0" y="0"/>
-                      <a:ext cx="5943600" cy="1662430"/>
+                      <a:ext cx="2562583" cy="7897327"/>
                     </a:xfrm>
                     <a:prstGeom prst="rect">
                       <a:avLst/>

</xml_diff>